<commit_message>
Added button to the header
</commit_message>
<xml_diff>
--- a/assets/ToniaHoweResume.docx
+++ b/assets/ToniaHoweResume.docx
@@ -17,87 +17,8 @@
     </w:p>
     <w:p>
       <w:pPr>
-        <w:pStyle w:val="spanpaddedline"/>
-        <w:spacing w:line="320" w:lineRule="atLeast"/>
-        <w:jc w:val="center"/>
-        <w:rPr>
-          <w:rFonts w:ascii="Century Gothic" w:eastAsia="Century Gothic" w:hAnsi="Century Gothic" w:cs="Century Gothic"/>
-          <w:color w:val="231F20"/>
-          <w:sz w:val="22"/>
-          <w:szCs w:val="22"/>
-        </w:rPr>
-      </w:pPr>
-      <w:r>
-        <w:rPr>
-          <w:rStyle w:val="span"/>
-          <w:rFonts w:ascii="Century Gothic" w:eastAsia="Century Gothic" w:hAnsi="Century Gothic" w:cs="Century Gothic"/>
-          <w:color w:val="231F20"/>
-          <w:sz w:val="22"/>
-          <w:szCs w:val="22"/>
-        </w:rPr>
-        <w:t>Lehi, UT 84043</w:t>
-      </w:r>
-    </w:p>
-    <w:p>
-      <w:pPr>
-        <w:pStyle w:val="spanpaddedline"/>
-        <w:spacing w:line="320" w:lineRule="atLeast"/>
-        <w:jc w:val="center"/>
-        <w:rPr>
-          <w:rFonts w:ascii="Century Gothic" w:eastAsia="Century Gothic" w:hAnsi="Century Gothic" w:cs="Century Gothic"/>
-          <w:color w:val="231F20"/>
-          <w:sz w:val="22"/>
-          <w:szCs w:val="22"/>
-        </w:rPr>
-      </w:pPr>
-      <w:r>
-        <w:rPr>
-          <w:rStyle w:val="span"/>
-          <w:rFonts w:ascii="Century Gothic" w:eastAsia="Century Gothic" w:hAnsi="Century Gothic" w:cs="Century Gothic"/>
-          <w:color w:val="231F20"/>
-          <w:sz w:val="22"/>
-          <w:szCs w:val="22"/>
-        </w:rPr>
-        <w:t>(801) 369-3018</w:t>
-      </w:r>
-      <w:r>
-        <w:rPr>
-          <w:rFonts w:ascii="Century Gothic" w:eastAsia="Century Gothic" w:hAnsi="Century Gothic" w:cs="Century Gothic"/>
-          <w:color w:val="231F20"/>
-          <w:sz w:val="22"/>
-          <w:szCs w:val="22"/>
-        </w:rPr>
-        <w:t xml:space="preserve"> </w:t>
-      </w:r>
-    </w:p>
-    <w:p>
-      <w:pPr>
-        <w:pStyle w:val="spanpaddedline"/>
-        <w:spacing w:line="320" w:lineRule="atLeast"/>
-        <w:jc w:val="center"/>
-        <w:rPr>
-          <w:rFonts w:ascii="Century Gothic" w:eastAsia="Century Gothic" w:hAnsi="Century Gothic" w:cs="Century Gothic"/>
-          <w:color w:val="231F20"/>
-          <w:sz w:val="22"/>
-          <w:szCs w:val="22"/>
-        </w:rPr>
-      </w:pPr>
-      <w:r>
-        <w:rPr>
-          <w:rStyle w:val="span"/>
-          <w:rFonts w:ascii="Century Gothic" w:eastAsia="Century Gothic" w:hAnsi="Century Gothic" w:cs="Century Gothic"/>
-          <w:color w:val="231F20"/>
-          <w:sz w:val="22"/>
-          <w:szCs w:val="22"/>
-        </w:rPr>
-        <w:t>howeti@gmail.com</w:t>
-      </w:r>
-    </w:p>
-    <w:p>
-      <w:pPr>
         <w:pStyle w:val="divdocumentdivaddressbottomdiv"/>
         <w:spacing w:line="600" w:lineRule="exact"/>
-        <w:jc w:val="center"/>
         <w:rPr>
           <w:rFonts w:ascii="Century Gothic" w:eastAsia="Century Gothic" w:hAnsi="Century Gothic" w:cs="Century Gothic"/>
           <w:color w:val="231F20"/>
@@ -854,7 +775,6 @@
           <w:rFonts w:ascii="Century Gothic" w:eastAsia="Century Gothic" w:hAnsi="Century Gothic" w:cs="Century Gothic"/>
           <w:color w:val="231F20"/>
         </w:rPr>
-        <w:lastRenderedPageBreak/>
         <w:t xml:space="preserve">Manage relationships within diverse remote team to build team unity and </w:t>
       </w:r>
       <w:r>
@@ -887,6 +807,7 @@
           <w:rFonts w:ascii="Century Gothic" w:eastAsia="Century Gothic" w:hAnsi="Century Gothic" w:cs="Century Gothic"/>
           <w:color w:val="231F20"/>
         </w:rPr>
+        <w:lastRenderedPageBreak/>
         <w:t>Manage quality control by working to achieve department SLAs: Quick, Fair, Accurate, Helpful</w:t>
       </w:r>
     </w:p>

</xml_diff>